<commit_message>
Arrumando graficos e docs
</commit_message>
<xml_diff>
--- a/Documentacao_Dashboard.docx
+++ b/Documentacao_Dashboard.docx
@@ -215,7 +215,7 @@
         <w:rPr>
           <w:rtl w:val="0"/>
         </w:rPr>
-        <w:t xml:space="preserve">Quantidade de Tarefas por Status</w:t>
+        <w:t xml:space="preserve">Quantidade de Processos por Tipo da Água</w:t>
       </w:r>
     </w:p>
     <w:p>
@@ -237,7 +237,13 @@
         <w:rPr>
           <w:rtl w:val="0"/>
         </w:rPr>
-        <w:t xml:space="preserve">• Interpretação: Exibe a proporção de tarefas em andamento, concluídas e pendentes. Mostra a eficiência da execução de tarefas.</w:t>
+        <w:t xml:space="preserve">• Interpretação: </w:t>
+      </w:r>
+      <w:r>
+        <w:rPr>
+          <w:rtl w:val="0"/>
+        </w:rPr>
+        <w:t xml:space="preserve">Apresenta a distribuição dos processos ativos com base na classificação da água (Potável ou Resíduos). Esta análise é fundamental para balancear recursos e monitorar a conformidade entre os diferentes tipos de tratamento.</w:t>
       </w:r>
     </w:p>
     <w:p>

</xml_diff>